<commit_message>
Naprawiono bład obslugi klienta, dodano rysowanie wykresow statystycznych
</commit_message>
<xml_diff>
--- a/NiDUC-P_Sprawozdanie.docx
+++ b/NiDUC-P_Sprawozdanie.docx
@@ -577,8 +577,13 @@
     <w:sdt>
       <w:sdtPr>
         <w:rPr>
-          <w:rFonts w:ascii="Times New Roman" w:hAnsi="Times New Roman" w:cs="Times New Roman"/>
+          <w:rFonts w:ascii="Times New Roman" w:eastAsia="Times New Roman" w:hAnsi="Times New Roman" w:cs="Times New Roman"/>
           <w:noProof/>
+          <w:color w:val="000000"/>
+          <w:kern w:val="2"/>
+          <w:sz w:val="16"/>
+          <w:szCs w:val="24"/>
+          <w14:ligatures w14:val="standardContextual"/>
         </w:rPr>
         <w:id w:val="1935556409"/>
         <w:docPartObj>
@@ -588,14 +593,8 @@
       </w:sdtPr>
       <w:sdtEndPr>
         <w:rPr>
-          <w:rFonts w:eastAsia="Times New Roman"/>
           <w:b/>
           <w:bCs/>
-          <w:color w:val="000000"/>
-          <w:kern w:val="2"/>
-          <w:sz w:val="16"/>
-          <w:szCs w:val="24"/>
-          <w14:ligatures w14:val="standardContextual"/>
         </w:rPr>
       </w:sdtEndPr>
       <w:sdtContent>
@@ -5719,7 +5718,14 @@
           <w:sz w:val="20"/>
           <w:szCs w:val="20"/>
         </w:rPr>
-        <w:t>: Uruchamia główną pętlę aplikacji Tkinter.</w:t>
+        <w:t>: Uruchamia główną pętlę aplikacji Tkinter</w:t>
+      </w:r>
+      <w:r>
+        <w:rPr>
+          <w:sz w:val="20"/>
+          <w:szCs w:val="20"/>
+        </w:rPr>
+        <w:t>.</w:t>
       </w:r>
     </w:p>
     <w:p>
@@ -5815,63 +5821,69 @@
         </w:numPr>
         <w:spacing w:before="100" w:beforeAutospacing="1" w:after="100" w:afterAutospacing="1" w:line="240" w:lineRule="auto"/>
         <w:rPr>
-          <w:sz w:val="20"/>
-          <w:szCs w:val="20"/>
+          <w:sz w:val="24"/>
         </w:rPr>
       </w:pPr>
       <w:r>
         <w:rPr>
           <w:rStyle w:val="Pogrubienie"/>
           <w:rFonts w:eastAsiaTheme="majorEastAsia"/>
-          <w:sz w:val="20"/>
-          <w:szCs w:val="20"/>
+          <w:sz w:val="24"/>
         </w:rPr>
         <w:t>Określenie właściwych zakresów dla zmiennych:</w:t>
       </w:r>
       <w:r>
         <w:rPr>
-          <w:sz w:val="20"/>
-          <w:szCs w:val="20"/>
+          <w:sz w:val="24"/>
         </w:rPr>
         <w:t xml:space="preserve"> Musieliśmy dokładnie przemyśleć i przetestować, jakie wartości powinny przyjmować zmienne takie jak </w:t>
       </w:r>
       <w:r>
         <w:rPr>
           <w:rStyle w:val="HTML-kod"/>
+          <w:sz w:val="24"/>
+          <w:szCs w:val="24"/>
         </w:rPr>
         <w:t>maxCapacity</w:t>
       </w:r>
       <w:r>
         <w:rPr>
-          <w:sz w:val="20"/>
-          <w:szCs w:val="20"/>
-        </w:rPr>
-        <w:t xml:space="preserve"> dla kas czy </w:t>
+          <w:sz w:val="24"/>
+        </w:rPr>
+        <w:t xml:space="preserve"> </w:t>
+      </w:r>
+      <w:r>
+        <w:rPr>
+          <w:sz w:val="24"/>
+        </w:rPr>
+        <w:lastRenderedPageBreak/>
+        <w:t xml:space="preserve">dla kas czy </w:t>
       </w:r>
       <w:r>
         <w:rPr>
           <w:rStyle w:val="HTML-kod"/>
+          <w:sz w:val="24"/>
+          <w:szCs w:val="24"/>
         </w:rPr>
         <w:t>total</w:t>
       </w:r>
       <w:r>
         <w:rPr>
-          <w:sz w:val="20"/>
-          <w:szCs w:val="20"/>
+          <w:sz w:val="24"/>
         </w:rPr>
         <w:t xml:space="preserve"> i </w:t>
       </w:r>
       <w:r>
         <w:rPr>
           <w:rStyle w:val="HTML-kod"/>
-        </w:rPr>
-        <w:lastRenderedPageBreak/>
+          <w:sz w:val="24"/>
+          <w:szCs w:val="24"/>
+        </w:rPr>
         <w:t>totalTime</w:t>
       </w:r>
       <w:r>
         <w:rPr>
-          <w:sz w:val="20"/>
-          <w:szCs w:val="20"/>
+          <w:sz w:val="24"/>
         </w:rPr>
         <w:t xml:space="preserve"> dla klientów. Na przykład, ustalenie, ile czasu zajmuje obsługa klienta w zależności od liczby członków rodziny i posiadania karty rabatowej wymagało kilku iteracji testów.</w:t>
       </w:r>
@@ -5884,49 +5896,48 @@
         </w:numPr>
         <w:spacing w:before="100" w:beforeAutospacing="1" w:after="100" w:afterAutospacing="1" w:line="240" w:lineRule="auto"/>
         <w:rPr>
-          <w:sz w:val="20"/>
-          <w:szCs w:val="20"/>
+          <w:sz w:val="24"/>
         </w:rPr>
       </w:pPr>
       <w:r>
         <w:rPr>
           <w:rStyle w:val="Pogrubienie"/>
           <w:rFonts w:eastAsiaTheme="majorEastAsia"/>
-          <w:sz w:val="20"/>
-          <w:szCs w:val="20"/>
+          <w:sz w:val="24"/>
         </w:rPr>
         <w:t>Wprowadzenie losowości:</w:t>
       </w:r>
       <w:r>
         <w:rPr>
-          <w:sz w:val="20"/>
-          <w:szCs w:val="20"/>
+          <w:sz w:val="24"/>
         </w:rPr>
         <w:t xml:space="preserve"> Zmienność takich parametrów jak liczba członków rodziny klienta (</w:t>
       </w:r>
       <w:r>
         <w:rPr>
           <w:rStyle w:val="HTML-kod"/>
+          <w:sz w:val="24"/>
+          <w:szCs w:val="24"/>
         </w:rPr>
         <w:t>family</w:t>
       </w:r>
       <w:r>
         <w:rPr>
-          <w:sz w:val="20"/>
-          <w:szCs w:val="20"/>
+          <w:sz w:val="24"/>
         </w:rPr>
         <w:t>) czy jego wiek (</w:t>
       </w:r>
       <w:r>
         <w:rPr>
           <w:rStyle w:val="HTML-kod"/>
+          <w:sz w:val="24"/>
+          <w:szCs w:val="24"/>
         </w:rPr>
         <w:t>age</w:t>
       </w:r>
       <w:r>
         <w:rPr>
-          <w:sz w:val="20"/>
-          <w:szCs w:val="20"/>
+          <w:sz w:val="24"/>
         </w:rPr>
         <w:t>) została wprowadzona przy użyciu funkcji losowych. Wprowadzenie losowości było niezbędne do realistycznej symulacji, ale jednocześnie wymagało starannego doboru zakresów, aby symulacja była realistyczna, a jednocześnie stabilna.</w:t>
       </w:r>
@@ -5965,23 +5976,20 @@
         </w:numPr>
         <w:spacing w:before="100" w:beforeAutospacing="1" w:after="100" w:afterAutospacing="1" w:line="240" w:lineRule="auto"/>
         <w:rPr>
-          <w:sz w:val="20"/>
-          <w:szCs w:val="20"/>
+          <w:sz w:val="24"/>
         </w:rPr>
       </w:pPr>
       <w:r>
         <w:rPr>
           <w:rStyle w:val="Pogrubienie"/>
           <w:rFonts w:eastAsiaTheme="majorEastAsia"/>
-          <w:sz w:val="20"/>
-          <w:szCs w:val="20"/>
+          <w:sz w:val="24"/>
         </w:rPr>
         <w:t>Zarządzanie kolejką klientów:</w:t>
       </w:r>
       <w:r>
         <w:rPr>
-          <w:sz w:val="20"/>
-          <w:szCs w:val="20"/>
+          <w:sz w:val="24"/>
         </w:rPr>
         <w:t xml:space="preserve"> Jednym z trudniejszych aspektów było zarządzanie kolejkami klientów przy kasach. Konieczne było zapewnienie, aby klienci byli poprawnie dodawani do kolejki, obsługiwani przez kasę i usuwani z kolejki po zakończeniu obsługi. Początkowo napotkaliśmy problemy z prawidłowym przetwarzaniem klientów w kolejkach, co wymagało przemyślenia algorytmów obsługi.</w:t>
       </w:r>
@@ -5994,75 +6002,76 @@
         </w:numPr>
         <w:spacing w:before="100" w:beforeAutospacing="1" w:after="100" w:afterAutospacing="1" w:line="240" w:lineRule="auto"/>
         <w:rPr>
-          <w:sz w:val="20"/>
-          <w:szCs w:val="20"/>
+          <w:sz w:val="24"/>
         </w:rPr>
       </w:pPr>
       <w:r>
         <w:rPr>
           <w:rStyle w:val="Pogrubienie"/>
           <w:rFonts w:eastAsiaTheme="majorEastAsia"/>
-          <w:sz w:val="20"/>
-          <w:szCs w:val="20"/>
+          <w:sz w:val="24"/>
         </w:rPr>
         <w:t>Obsługa awarii kas:</w:t>
       </w:r>
       <w:r>
         <w:rPr>
-          <w:sz w:val="20"/>
-          <w:szCs w:val="20"/>
+          <w:sz w:val="24"/>
         </w:rPr>
         <w:t xml:space="preserve"> Implementacja obsługi awarii kas i ich wpływu na symulację była również wyzwaniem. Konieczne było wprowadzenie mechanizmów do symulowania awarii (</w:t>
       </w:r>
       <w:r>
         <w:rPr>
           <w:rStyle w:val="HTML-kod"/>
+          <w:sz w:val="24"/>
+          <w:szCs w:val="24"/>
         </w:rPr>
         <w:t>brokenStart</w:t>
       </w:r>
       <w:r>
         <w:rPr>
-          <w:sz w:val="20"/>
-          <w:szCs w:val="20"/>
+          <w:sz w:val="24"/>
         </w:rPr>
         <w:t>), ich zakończenia (</w:t>
       </w:r>
       <w:r>
         <w:rPr>
           <w:rStyle w:val="HTML-kod"/>
+          <w:sz w:val="24"/>
+          <w:szCs w:val="24"/>
         </w:rPr>
         <w:t>brokenStop</w:t>
       </w:r>
       <w:r>
         <w:rPr>
-          <w:sz w:val="20"/>
-          <w:szCs w:val="20"/>
+          <w:sz w:val="24"/>
         </w:rPr>
         <w:t>) oraz przestoju (</w:t>
       </w:r>
       <w:r>
         <w:rPr>
           <w:rStyle w:val="HTML-kod"/>
+          <w:sz w:val="24"/>
+          <w:szCs w:val="24"/>
         </w:rPr>
         <w:t>setDowntime</w:t>
       </w:r>
       <w:r>
         <w:rPr>
-          <w:sz w:val="20"/>
-          <w:szCs w:val="20"/>
+          <w:sz w:val="24"/>
         </w:rPr>
         <w:t xml:space="preserve">, </w:t>
       </w:r>
       <w:r>
         <w:rPr>
           <w:rStyle w:val="HTML-kod"/>
+          <w:sz w:val="24"/>
+          <w:szCs w:val="24"/>
         </w:rPr>
         <w:t>resetDowntime</w:t>
       </w:r>
       <w:r>
         <w:rPr>
-          <w:sz w:val="20"/>
-          <w:szCs w:val="20"/>
+          <w:sz w:val="24"/>
         </w:rPr>
         <w:t>). Złożoność tego procesu wymagała dokładnego przemyślenia i testów, aby uniknąć sytuacji, w której kasa pozostaje w stanie awarii na zawsze lub jest naprawiana bez końca.</w:t>
       </w:r>
@@ -6075,36 +6084,34 @@
         </w:numPr>
         <w:spacing w:before="100" w:beforeAutospacing="1" w:after="100" w:afterAutospacing="1" w:line="240" w:lineRule="auto"/>
         <w:rPr>
-          <w:sz w:val="20"/>
-          <w:szCs w:val="20"/>
+          <w:sz w:val="24"/>
         </w:rPr>
       </w:pPr>
       <w:r>
         <w:rPr>
           <w:rStyle w:val="Pogrubienie"/>
           <w:rFonts w:eastAsiaTheme="majorEastAsia"/>
-          <w:sz w:val="20"/>
-          <w:szCs w:val="20"/>
+          <w:sz w:val="24"/>
         </w:rPr>
         <w:t>Synchronizacja z GUI:</w:t>
       </w:r>
       <w:r>
         <w:rPr>
-          <w:sz w:val="20"/>
-          <w:szCs w:val="20"/>
+          <w:sz w:val="24"/>
         </w:rPr>
         <w:t xml:space="preserve"> Synchronizacja stanu symulacji z interfejsem graficznym użytkownika była kolejnym wyzwaniem. Konieczne było zapewnienie, aby zmiany stanu kas i klientów były natychmiast odzwierciedlane w GUI. Początkowo mieliśmy problemy z opóźnieniami w aktualizacji interfejsu oraz z błędnym wyświetlaniem stanu kas i klientów. Problemy te zostały rozwiązane przez dokładne przemyślenie momentów aktualizacji GUI i użycie odpowiednich metod </w:t>
       </w:r>
       <w:r>
         <w:rPr>
           <w:rStyle w:val="HTML-kod"/>
+          <w:sz w:val="24"/>
+          <w:szCs w:val="24"/>
         </w:rPr>
         <w:t>update</w:t>
       </w:r>
       <w:r>
         <w:rPr>
-          <w:sz w:val="20"/>
-          <w:szCs w:val="20"/>
+          <w:sz w:val="24"/>
         </w:rPr>
         <w:t>.</w:t>
       </w:r>
@@ -6143,23 +6150,20 @@
         </w:numPr>
         <w:spacing w:before="100" w:beforeAutospacing="1" w:after="100" w:afterAutospacing="1" w:line="240" w:lineRule="auto"/>
         <w:rPr>
-          <w:sz w:val="20"/>
-          <w:szCs w:val="20"/>
+          <w:sz w:val="24"/>
         </w:rPr>
       </w:pPr>
       <w:r>
         <w:rPr>
           <w:rStyle w:val="Pogrubienie"/>
           <w:rFonts w:eastAsiaTheme="majorEastAsia"/>
-          <w:sz w:val="20"/>
-          <w:szCs w:val="20"/>
+          <w:sz w:val="24"/>
         </w:rPr>
         <w:t>Symulowanie różnych scenariuszy:</w:t>
       </w:r>
       <w:r>
         <w:rPr>
-          <w:sz w:val="20"/>
-          <w:szCs w:val="20"/>
+          <w:sz w:val="24"/>
         </w:rPr>
         <w:t xml:space="preserve"> Konieczne było przetestowanie wielu różnych scenariuszy działania sklepu, w tym sytuacji z dużą liczbą klientów, częstymi awariami kas oraz różnymi godzinami i dniami tygodnia. Każdy z tych scenariuszy wymagał innego podejścia do testowania i debugowania.</w:t>
       </w:r>
@@ -6172,23 +6176,20 @@
         </w:numPr>
         <w:spacing w:before="100" w:beforeAutospacing="1" w:after="100" w:afterAutospacing="1" w:line="240" w:lineRule="auto"/>
         <w:rPr>
-          <w:sz w:val="20"/>
-          <w:szCs w:val="20"/>
+          <w:sz w:val="24"/>
         </w:rPr>
       </w:pPr>
       <w:r>
         <w:rPr>
           <w:rStyle w:val="Pogrubienie"/>
           <w:rFonts w:eastAsiaTheme="majorEastAsia"/>
-          <w:sz w:val="20"/>
-          <w:szCs w:val="20"/>
+          <w:sz w:val="24"/>
         </w:rPr>
         <w:t>Śledzenie błędów logicznych:</w:t>
       </w:r>
       <w:r>
         <w:rPr>
-          <w:sz w:val="20"/>
-          <w:szCs w:val="20"/>
+          <w:sz w:val="24"/>
         </w:rPr>
         <w:t xml:space="preserve"> W trakcie testów często napotykaliśmy błędy logiczne, takie jak nieprawidłowe dodawanie klientów do kolejki, błędne obliczenia czasu obsługi czy niepoprawne zmiany stanu kas. Identyfikacja i naprawa tych błędów wymagała dokładnej analizy kodu oraz wykorzystania narzędzi do debugowania.</w:t>
       </w:r>
@@ -6207,6 +6208,7 @@
           <w:sz w:val="28"/>
           <w:szCs w:val="28"/>
         </w:rPr>
+        <w:lastRenderedPageBreak/>
         <w:t>Wnioski i poprawki</w:t>
       </w:r>
       <w:bookmarkEnd w:id="20"/>
@@ -6227,23 +6229,20 @@
         </w:numPr>
         <w:spacing w:before="100" w:beforeAutospacing="1" w:after="100" w:afterAutospacing="1" w:line="240" w:lineRule="auto"/>
         <w:rPr>
-          <w:sz w:val="20"/>
-          <w:szCs w:val="20"/>
+          <w:sz w:val="24"/>
         </w:rPr>
       </w:pPr>
       <w:r>
         <w:rPr>
           <w:rStyle w:val="Pogrubienie"/>
           <w:rFonts w:eastAsiaTheme="majorEastAsia"/>
-          <w:sz w:val="20"/>
-          <w:szCs w:val="20"/>
+          <w:sz w:val="24"/>
         </w:rPr>
         <w:t>Ulepszenie logiki obsługi klientów i kas:</w:t>
       </w:r>
       <w:r>
         <w:rPr>
-          <w:sz w:val="20"/>
-          <w:szCs w:val="20"/>
+          <w:sz w:val="24"/>
         </w:rPr>
         <w:t xml:space="preserve"> Poprawiliśmy algorytmy zarządzania kolejkami oraz obsługi awarii, co pozwoliło na bardziej płynne i realistyczne działanie symulacji.</w:t>
       </w:r>
@@ -6256,23 +6255,20 @@
         </w:numPr>
         <w:spacing w:before="100" w:beforeAutospacing="1" w:after="100" w:afterAutospacing="1" w:line="240" w:lineRule="auto"/>
         <w:rPr>
-          <w:sz w:val="20"/>
-          <w:szCs w:val="20"/>
+          <w:sz w:val="24"/>
         </w:rPr>
       </w:pPr>
       <w:r>
         <w:rPr>
           <w:rStyle w:val="Pogrubienie"/>
           <w:rFonts w:eastAsiaTheme="majorEastAsia"/>
-          <w:sz w:val="20"/>
-          <w:szCs w:val="20"/>
+          <w:sz w:val="24"/>
         </w:rPr>
         <w:t>Optymalizacja GUI:</w:t>
       </w:r>
       <w:r>
         <w:rPr>
-          <w:sz w:val="20"/>
-          <w:szCs w:val="20"/>
+          <w:sz w:val="24"/>
         </w:rPr>
         <w:t xml:space="preserve"> Udoskonaliliśmy sposób aktualizacji interfejsu graficznego, aby zapewnić szybsze i bardziej responsywne działanie aplikacji.</w:t>
       </w:r>
@@ -6288,7 +6284,6 @@
         <w:rPr>
           <w:sz w:val="24"/>
         </w:rPr>
-        <w:lastRenderedPageBreak/>
         <w:t>Podsumowując, pomimo napotkanych trudności, projekt zakończył się sukcesem dzięki wprowadzeniu odpowiednich poprawek i dokładnemu testowaniu. Symulacja działa poprawnie i realistycznie odzwierciedla działanie systemu kas sklepowych oraz interakcji z klientami.</w:t>
       </w:r>
     </w:p>
@@ -6328,6 +6323,22 @@
       </w:r>
       <w:bookmarkEnd w:id="22"/>
     </w:p>
+    <w:p/>
+    <w:p>
+      <w:pPr>
+        <w:rPr>
+          <w:sz w:val="24"/>
+          <w:szCs w:val="40"/>
+        </w:rPr>
+      </w:pPr>
+      <w:r>
+        <w:rPr>
+          <w:sz w:val="24"/>
+          <w:szCs w:val="40"/>
+        </w:rPr>
+        <w:t>Symulacja przeprowadzona została wobec następujących parametrów; 8 kas o wielkości kolejki 8. Czas symulacji wynosił 1 miesiąc, czyli 28 dni w celu uprosczenia. W każdy dzień sklep otwarty był przez 12 godzin, od godziny 8 do godziny 20. Parametry te dawały możliwość zauważenia wpływu pory dnia na liczbę klientów, a także pozwalały sklepowi obsłużyć większość klientów pojawiających się w sklepie. Dodatkowo przeprowadzona została symulacja o długości 4 dni, w celu uzyskania wykresów ilustrujących godziny szczytu.</w:t>
+      </w:r>
+    </w:p>
     <w:p>
       <w:pPr>
         <w:pStyle w:val="Nagwek3"/>
@@ -6336,16 +6347,17 @@
           <w:szCs w:val="28"/>
         </w:rPr>
       </w:pPr>
-      <w:bookmarkStart w:id="23" w:name="_Toc168865357"/>
+      <w:bookmarkStart w:id="23" w:name="_Toc168865358"/>
       <w:r>
         <w:rPr>
           <w:sz w:val="28"/>
           <w:szCs w:val="28"/>
         </w:rPr>
-        <w:t>Analiza zebranych danych</w:t>
+        <w:t>Wizualizacja wyników</w:t>
       </w:r>
       <w:bookmarkEnd w:id="23"/>
     </w:p>
+    <w:p/>
     <w:p>
       <w:pPr>
         <w:pStyle w:val="Nagwek3"/>
@@ -6354,15 +6366,879 @@
           <w:szCs w:val="28"/>
         </w:rPr>
       </w:pPr>
-      <w:bookmarkStart w:id="24" w:name="_Toc168865358"/>
       <w:r>
         <w:rPr>
           <w:sz w:val="28"/>
           <w:szCs w:val="28"/>
         </w:rPr>
-        <w:t>Wizualizacja wyników (wykresy, tabele)</w:t>
-      </w:r>
-      <w:bookmarkEnd w:id="24"/>
+        <w:t>Część statystyczna i demograficzna</w:t>
+      </w:r>
+    </w:p>
+    <w:p>
+      <w:pPr>
+        <w:rPr>
+          <w:sz w:val="24"/>
+          <w:szCs w:val="40"/>
+        </w:rPr>
+      </w:pPr>
+      <w:r>
+        <w:rPr>
+          <w:sz w:val="24"/>
+          <w:szCs w:val="40"/>
+        </w:rPr>
+        <w:t xml:space="preserve">W </w:t>
+      </w:r>
+      <w:r>
+        <w:rPr>
+          <w:sz w:val="24"/>
+          <w:szCs w:val="40"/>
+        </w:rPr>
+        <w:t>tej części zliczane i prezentowane są dane co do klientów, ich płci, sposobu płatności oraz narodowości. Uznaliśmy to za informacje istotne, gdyż w sytuacji prawdziwej dane te są wykorzystywane w celu poprawy sprawności oraz przygotowanie sklepu na potrzeby klientów. Miały one bezpośredni wpływ na długość obsługi i co za tym idzie, wyniki symulacji.</w:t>
+      </w:r>
+    </w:p>
+    <w:p/>
+    <w:p>
+      <w:pPr>
+        <w:rPr>
+          <w:sz w:val="24"/>
+          <w:szCs w:val="40"/>
+        </w:rPr>
+      </w:pPr>
+      <w:r>
+        <w:rPr>
+          <w:sz w:val="24"/>
+          <w:szCs w:val="40"/>
+        </w:rPr>
+        <w:lastRenderedPageBreak/>
+        <w:drawing>
+          <wp:inline distT="0" distB="0" distL="0" distR="0" wp14:anchorId="004E9DAD" wp14:editId="23541444">
+            <wp:extent cx="5495925" cy="4118610"/>
+            <wp:effectExtent l="0" t="0" r="9525" b="0"/>
+            <wp:docPr id="1418208917" name="Obraz 1" descr="Obraz zawierający tekst, linia, Czcionka, diagram&#10;&#10;Opis wygenerowany automatycznie"/>
+            <wp:cNvGraphicFramePr>
+              <a:graphicFrameLocks xmlns:a="http://schemas.openxmlformats.org/drawingml/2006/main" noChangeAspect="1"/>
+            </wp:cNvGraphicFramePr>
+            <a:graphic xmlns:a="http://schemas.openxmlformats.org/drawingml/2006/main">
+              <a:graphicData uri="http://schemas.openxmlformats.org/drawingml/2006/picture">
+                <pic:pic xmlns:pic="http://schemas.openxmlformats.org/drawingml/2006/picture">
+                  <pic:nvPicPr>
+                    <pic:cNvPr id="1418208917" name="Obraz 1" descr="Obraz zawierający tekst, linia, Czcionka, diagram&#10;&#10;Opis wygenerowany automatycznie"/>
+                    <pic:cNvPicPr/>
+                  </pic:nvPicPr>
+                  <pic:blipFill>
+                    <a:blip r:embed="rId6">
+                      <a:extLst>
+                        <a:ext uri="{28A0092B-C50C-407E-A947-70E740481C1C}">
+                          <a14:useLocalDpi xmlns:a14="http://schemas.microsoft.com/office/drawing/2010/main" val="0"/>
+                        </a:ext>
+                      </a:extLst>
+                    </a:blip>
+                    <a:stretch>
+                      <a:fillRect/>
+                    </a:stretch>
+                  </pic:blipFill>
+                  <pic:spPr>
+                    <a:xfrm>
+                      <a:off x="0" y="0"/>
+                      <a:ext cx="5495925" cy="4118610"/>
+                    </a:xfrm>
+                    <a:prstGeom prst="rect">
+                      <a:avLst/>
+                    </a:prstGeom>
+                  </pic:spPr>
+                </pic:pic>
+              </a:graphicData>
+            </a:graphic>
+          </wp:inline>
+        </w:drawing>
+      </w:r>
+    </w:p>
+    <w:p>
+      <w:pPr>
+        <w:rPr>
+          <w:sz w:val="24"/>
+          <w:szCs w:val="40"/>
+        </w:rPr>
+      </w:pPr>
+    </w:p>
+    <w:p>
+      <w:pPr>
+        <w:rPr>
+          <w:sz w:val="24"/>
+          <w:szCs w:val="40"/>
+        </w:rPr>
+      </w:pPr>
+      <w:r>
+        <w:rPr>
+          <w:sz w:val="24"/>
+          <w:szCs w:val="40"/>
+        </w:rPr>
+        <w:drawing>
+          <wp:inline distT="0" distB="0" distL="0" distR="0" wp14:anchorId="56647186" wp14:editId="65688218">
+            <wp:extent cx="5511877" cy="4152900"/>
+            <wp:effectExtent l="0" t="0" r="0" b="0"/>
+            <wp:docPr id="1976242112" name="Obraz 1" descr="Obraz zawierający tekst, linia, Wykres, diagram&#10;&#10;Opis wygenerowany automatycznie"/>
+            <wp:cNvGraphicFramePr>
+              <a:graphicFrameLocks xmlns:a="http://schemas.openxmlformats.org/drawingml/2006/main" noChangeAspect="1"/>
+            </wp:cNvGraphicFramePr>
+            <a:graphic xmlns:a="http://schemas.openxmlformats.org/drawingml/2006/main">
+              <a:graphicData uri="http://schemas.openxmlformats.org/drawingml/2006/picture">
+                <pic:pic xmlns:pic="http://schemas.openxmlformats.org/drawingml/2006/picture">
+                  <pic:nvPicPr>
+                    <pic:cNvPr id="1976242112" name="Obraz 1" descr="Obraz zawierający tekst, linia, Wykres, diagram&#10;&#10;Opis wygenerowany automatycznie"/>
+                    <pic:cNvPicPr/>
+                  </pic:nvPicPr>
+                  <pic:blipFill>
+                    <a:blip r:embed="rId7"/>
+                    <a:stretch>
+                      <a:fillRect/>
+                    </a:stretch>
+                  </pic:blipFill>
+                  <pic:spPr>
+                    <a:xfrm>
+                      <a:off x="0" y="0"/>
+                      <a:ext cx="5513315" cy="4153983"/>
+                    </a:xfrm>
+                    <a:prstGeom prst="rect">
+                      <a:avLst/>
+                    </a:prstGeom>
+                  </pic:spPr>
+                </pic:pic>
+              </a:graphicData>
+            </a:graphic>
+          </wp:inline>
+        </w:drawing>
+      </w:r>
+    </w:p>
+    <w:p>
+      <w:pPr>
+        <w:rPr>
+          <w:sz w:val="24"/>
+          <w:szCs w:val="40"/>
+        </w:rPr>
+      </w:pPr>
+    </w:p>
+    <w:p>
+      <w:pPr>
+        <w:rPr>
+          <w:sz w:val="24"/>
+          <w:szCs w:val="40"/>
+        </w:rPr>
+      </w:pPr>
+    </w:p>
+    <w:p>
+      <w:pPr>
+        <w:ind w:left="0" w:firstLine="0"/>
+        <w:rPr>
+          <w:sz w:val="24"/>
+          <w:szCs w:val="40"/>
+        </w:rPr>
+      </w:pPr>
+      <w:r>
+        <w:rPr>
+          <w:sz w:val="24"/>
+          <w:szCs w:val="40"/>
+        </w:rPr>
+        <w:drawing>
+          <wp:inline distT="0" distB="0" distL="0" distR="0" wp14:anchorId="0C3D0162" wp14:editId="4C7638B1">
+            <wp:extent cx="5604510" cy="3952240"/>
+            <wp:effectExtent l="0" t="0" r="0" b="0"/>
+            <wp:docPr id="417577947" name="Obraz 1" descr="Obraz zawierający tekst, linia, diagram, Wykres&#10;&#10;Opis wygenerowany automatycznie"/>
+            <wp:cNvGraphicFramePr>
+              <a:graphicFrameLocks xmlns:a="http://schemas.openxmlformats.org/drawingml/2006/main" noChangeAspect="1"/>
+            </wp:cNvGraphicFramePr>
+            <a:graphic xmlns:a="http://schemas.openxmlformats.org/drawingml/2006/main">
+              <a:graphicData uri="http://schemas.openxmlformats.org/drawingml/2006/picture">
+                <pic:pic xmlns:pic="http://schemas.openxmlformats.org/drawingml/2006/picture">
+                  <pic:nvPicPr>
+                    <pic:cNvPr id="417577947" name="Obraz 1" descr="Obraz zawierający tekst, linia, diagram, Wykres&#10;&#10;Opis wygenerowany automatycznie"/>
+                    <pic:cNvPicPr/>
+                  </pic:nvPicPr>
+                  <pic:blipFill>
+                    <a:blip r:embed="rId8"/>
+                    <a:stretch>
+                      <a:fillRect/>
+                    </a:stretch>
+                  </pic:blipFill>
+                  <pic:spPr>
+                    <a:xfrm>
+                      <a:off x="0" y="0"/>
+                      <a:ext cx="5620185" cy="3963294"/>
+                    </a:xfrm>
+                    <a:prstGeom prst="rect">
+                      <a:avLst/>
+                    </a:prstGeom>
+                  </pic:spPr>
+                </pic:pic>
+              </a:graphicData>
+            </a:graphic>
+          </wp:inline>
+        </w:drawing>
+      </w:r>
+    </w:p>
+    <w:p>
+      <w:pPr>
+        <w:ind w:left="0" w:firstLine="0"/>
+        <w:rPr>
+          <w:sz w:val="24"/>
+          <w:szCs w:val="40"/>
+        </w:rPr>
+      </w:pPr>
+      <w:r>
+        <w:rPr>
+          <w:sz w:val="24"/>
+          <w:szCs w:val="40"/>
+        </w:rPr>
+        <w:drawing>
+          <wp:inline distT="0" distB="0" distL="0" distR="0" wp14:anchorId="6A949F0D" wp14:editId="0CBD0353">
+            <wp:extent cx="5805170" cy="4342130"/>
+            <wp:effectExtent l="0" t="0" r="5080" b="1270"/>
+            <wp:docPr id="1882654992" name="Obraz 1" descr="Obraz zawierający tekst, zrzut ekranu, Czcionka, linia&#10;&#10;Opis wygenerowany automatycznie"/>
+            <wp:cNvGraphicFramePr>
+              <a:graphicFrameLocks xmlns:a="http://schemas.openxmlformats.org/drawingml/2006/main" noChangeAspect="1"/>
+            </wp:cNvGraphicFramePr>
+            <a:graphic xmlns:a="http://schemas.openxmlformats.org/drawingml/2006/main">
+              <a:graphicData uri="http://schemas.openxmlformats.org/drawingml/2006/picture">
+                <pic:pic xmlns:pic="http://schemas.openxmlformats.org/drawingml/2006/picture">
+                  <pic:nvPicPr>
+                    <pic:cNvPr id="1882654992" name="Obraz 1" descr="Obraz zawierający tekst, zrzut ekranu, Czcionka, linia&#10;&#10;Opis wygenerowany automatycznie"/>
+                    <pic:cNvPicPr/>
+                  </pic:nvPicPr>
+                  <pic:blipFill>
+                    <a:blip r:embed="rId9"/>
+                    <a:stretch>
+                      <a:fillRect/>
+                    </a:stretch>
+                  </pic:blipFill>
+                  <pic:spPr>
+                    <a:xfrm>
+                      <a:off x="0" y="0"/>
+                      <a:ext cx="5805170" cy="4342130"/>
+                    </a:xfrm>
+                    <a:prstGeom prst="rect">
+                      <a:avLst/>
+                    </a:prstGeom>
+                  </pic:spPr>
+                </pic:pic>
+              </a:graphicData>
+            </a:graphic>
+          </wp:inline>
+        </w:drawing>
+      </w:r>
+    </w:p>
+    <w:p>
+      <w:pPr>
+        <w:ind w:left="0" w:firstLine="0"/>
+        <w:rPr>
+          <w:sz w:val="24"/>
+          <w:szCs w:val="40"/>
+        </w:rPr>
+      </w:pPr>
+    </w:p>
+    <w:p>
+      <w:pPr>
+        <w:ind w:left="0" w:firstLine="0"/>
+        <w:rPr>
+          <w:sz w:val="24"/>
+          <w:szCs w:val="40"/>
+        </w:rPr>
+      </w:pPr>
+      <w:r>
+        <w:rPr>
+          <w:sz w:val="24"/>
+          <w:szCs w:val="40"/>
+        </w:rPr>
+        <w:lastRenderedPageBreak/>
+        <w:drawing>
+          <wp:inline distT="0" distB="0" distL="0" distR="0" wp14:anchorId="2820076A" wp14:editId="1B0E8B7C">
+            <wp:extent cx="5514975" cy="4166696"/>
+            <wp:effectExtent l="0" t="0" r="0" b="5715"/>
+            <wp:docPr id="1589678437" name="Obraz 1" descr="Obraz zawierający tekst, Czcionka, linia, zrzut ekranu&#10;&#10;Opis wygenerowany automatycznie"/>
+            <wp:cNvGraphicFramePr>
+              <a:graphicFrameLocks xmlns:a="http://schemas.openxmlformats.org/drawingml/2006/main" noChangeAspect="1"/>
+            </wp:cNvGraphicFramePr>
+            <a:graphic xmlns:a="http://schemas.openxmlformats.org/drawingml/2006/main">
+              <a:graphicData uri="http://schemas.openxmlformats.org/drawingml/2006/picture">
+                <pic:pic xmlns:pic="http://schemas.openxmlformats.org/drawingml/2006/picture">
+                  <pic:nvPicPr>
+                    <pic:cNvPr id="1589678437" name="Obraz 1" descr="Obraz zawierający tekst, Czcionka, linia, zrzut ekranu&#10;&#10;Opis wygenerowany automatycznie"/>
+                    <pic:cNvPicPr/>
+                  </pic:nvPicPr>
+                  <pic:blipFill>
+                    <a:blip r:embed="rId10"/>
+                    <a:stretch>
+                      <a:fillRect/>
+                    </a:stretch>
+                  </pic:blipFill>
+                  <pic:spPr>
+                    <a:xfrm>
+                      <a:off x="0" y="0"/>
+                      <a:ext cx="5517029" cy="4168248"/>
+                    </a:xfrm>
+                    <a:prstGeom prst="rect">
+                      <a:avLst/>
+                    </a:prstGeom>
+                  </pic:spPr>
+                </pic:pic>
+              </a:graphicData>
+            </a:graphic>
+          </wp:inline>
+        </w:drawing>
+      </w:r>
+    </w:p>
+    <w:p>
+      <w:pPr>
+        <w:rPr>
+          <w:sz w:val="24"/>
+          <w:szCs w:val="40"/>
+        </w:rPr>
+      </w:pPr>
+      <w:r>
+        <w:rPr>
+          <w:sz w:val="24"/>
+          <w:szCs w:val="40"/>
+        </w:rPr>
+        <w:drawing>
+          <wp:inline distT="0" distB="0" distL="0" distR="0" wp14:anchorId="32E6C1F8" wp14:editId="1EE2BD5A">
+            <wp:extent cx="5486400" cy="4092895"/>
+            <wp:effectExtent l="0" t="0" r="0" b="3175"/>
+            <wp:docPr id="1201639335" name="Obraz 1" descr="Obraz zawierający tekst, linia, diagram, Wykres&#10;&#10;Opis wygenerowany automatycznie"/>
+            <wp:cNvGraphicFramePr>
+              <a:graphicFrameLocks xmlns:a="http://schemas.openxmlformats.org/drawingml/2006/main" noChangeAspect="1"/>
+            </wp:cNvGraphicFramePr>
+            <a:graphic xmlns:a="http://schemas.openxmlformats.org/drawingml/2006/main">
+              <a:graphicData uri="http://schemas.openxmlformats.org/drawingml/2006/picture">
+                <pic:pic xmlns:pic="http://schemas.openxmlformats.org/drawingml/2006/picture">
+                  <pic:nvPicPr>
+                    <pic:cNvPr id="1201639335" name="Obraz 1" descr="Obraz zawierający tekst, linia, diagram, Wykres&#10;&#10;Opis wygenerowany automatycznie"/>
+                    <pic:cNvPicPr/>
+                  </pic:nvPicPr>
+                  <pic:blipFill>
+                    <a:blip r:embed="rId11"/>
+                    <a:stretch>
+                      <a:fillRect/>
+                    </a:stretch>
+                  </pic:blipFill>
+                  <pic:spPr>
+                    <a:xfrm>
+                      <a:off x="0" y="0"/>
+                      <a:ext cx="5487994" cy="4094084"/>
+                    </a:xfrm>
+                    <a:prstGeom prst="rect">
+                      <a:avLst/>
+                    </a:prstGeom>
+                  </pic:spPr>
+                </pic:pic>
+              </a:graphicData>
+            </a:graphic>
+          </wp:inline>
+        </w:drawing>
+      </w:r>
+      <w:r>
+        <w:rPr>
+          <w:sz w:val="24"/>
+          <w:szCs w:val="40"/>
+        </w:rPr>
+        <w:t xml:space="preserve"> </w:t>
+      </w:r>
+    </w:p>
+    <w:p>
+      <w:pPr>
+        <w:rPr>
+          <w:sz w:val="24"/>
+          <w:szCs w:val="40"/>
+        </w:rPr>
+      </w:pPr>
+      <w:r>
+        <w:rPr>
+          <w:sz w:val="24"/>
+          <w:szCs w:val="40"/>
+        </w:rPr>
+        <w:lastRenderedPageBreak/>
+        <w:drawing>
+          <wp:inline distT="0" distB="0" distL="0" distR="0" wp14:anchorId="5A3C3BD3" wp14:editId="555C0B57">
+            <wp:extent cx="5453291" cy="4152900"/>
+            <wp:effectExtent l="0" t="0" r="0" b="0"/>
+            <wp:docPr id="142477221" name="Obraz 1" descr="Obraz zawierający tekst, Czcionka, linia, Wykres&#10;&#10;Opis wygenerowany automatycznie"/>
+            <wp:cNvGraphicFramePr>
+              <a:graphicFrameLocks xmlns:a="http://schemas.openxmlformats.org/drawingml/2006/main" noChangeAspect="1"/>
+            </wp:cNvGraphicFramePr>
+            <a:graphic xmlns:a="http://schemas.openxmlformats.org/drawingml/2006/main">
+              <a:graphicData uri="http://schemas.openxmlformats.org/drawingml/2006/picture">
+                <pic:pic xmlns:pic="http://schemas.openxmlformats.org/drawingml/2006/picture">
+                  <pic:nvPicPr>
+                    <pic:cNvPr id="142477221" name="Obraz 1" descr="Obraz zawierający tekst, Czcionka, linia, Wykres&#10;&#10;Opis wygenerowany automatycznie"/>
+                    <pic:cNvPicPr/>
+                  </pic:nvPicPr>
+                  <pic:blipFill>
+                    <a:blip r:embed="rId12"/>
+                    <a:stretch>
+                      <a:fillRect/>
+                    </a:stretch>
+                  </pic:blipFill>
+                  <pic:spPr>
+                    <a:xfrm>
+                      <a:off x="0" y="0"/>
+                      <a:ext cx="5456253" cy="4155156"/>
+                    </a:xfrm>
+                    <a:prstGeom prst="rect">
+                      <a:avLst/>
+                    </a:prstGeom>
+                  </pic:spPr>
+                </pic:pic>
+              </a:graphicData>
+            </a:graphic>
+          </wp:inline>
+        </w:drawing>
+      </w:r>
+    </w:p>
+    <w:p>
+      <w:pPr>
+        <w:rPr>
+          <w:sz w:val="24"/>
+          <w:szCs w:val="40"/>
+        </w:rPr>
+      </w:pPr>
+    </w:p>
+    <w:p>
+      <w:pPr>
+        <w:jc w:val="center"/>
+        <w:rPr>
+          <w:sz w:val="24"/>
+          <w:szCs w:val="40"/>
+        </w:rPr>
+      </w:pPr>
+      <w:r>
+        <w:rPr>
+          <w:sz w:val="28"/>
+          <w:szCs w:val="28"/>
+        </w:rPr>
+        <w:drawing>
+          <wp:inline distT="0" distB="0" distL="0" distR="0" wp14:anchorId="6A381B2E" wp14:editId="05779229">
+            <wp:extent cx="5581650" cy="3811885"/>
+            <wp:effectExtent l="0" t="0" r="0" b="0"/>
+            <wp:docPr id="147848983" name="Obraz 1" descr="Obraz zawierający tekst, linia, Wykres, diagram&#10;&#10;Opis wygenerowany automatycznie"/>
+            <wp:cNvGraphicFramePr>
+              <a:graphicFrameLocks xmlns:a="http://schemas.openxmlformats.org/drawingml/2006/main" noChangeAspect="1"/>
+            </wp:cNvGraphicFramePr>
+            <a:graphic xmlns:a="http://schemas.openxmlformats.org/drawingml/2006/main">
+              <a:graphicData uri="http://schemas.openxmlformats.org/drawingml/2006/picture">
+                <pic:pic xmlns:pic="http://schemas.openxmlformats.org/drawingml/2006/picture">
+                  <pic:nvPicPr>
+                    <pic:cNvPr id="147848983" name="Obraz 1" descr="Obraz zawierający tekst, linia, Wykres, diagram&#10;&#10;Opis wygenerowany automatycznie"/>
+                    <pic:cNvPicPr/>
+                  </pic:nvPicPr>
+                  <pic:blipFill>
+                    <a:blip r:embed="rId13"/>
+                    <a:stretch>
+                      <a:fillRect/>
+                    </a:stretch>
+                  </pic:blipFill>
+                  <pic:spPr>
+                    <a:xfrm>
+                      <a:off x="0" y="0"/>
+                      <a:ext cx="5590393" cy="3817856"/>
+                    </a:xfrm>
+                    <a:prstGeom prst="rect">
+                      <a:avLst/>
+                    </a:prstGeom>
+                  </pic:spPr>
+                </pic:pic>
+              </a:graphicData>
+            </a:graphic>
+          </wp:inline>
+        </w:drawing>
+      </w:r>
+    </w:p>
+    <w:p>
+      <w:pPr>
+        <w:ind w:left="0" w:firstLine="0"/>
+        <w:jc w:val="center"/>
+        <w:rPr>
+          <w:i/>
+          <w:iCs/>
+          <w:sz w:val="20"/>
+          <w:szCs w:val="32"/>
+        </w:rPr>
+      </w:pPr>
+      <w:r>
+        <w:rPr>
+          <w:i/>
+          <w:iCs/>
+          <w:sz w:val="20"/>
+          <w:szCs w:val="32"/>
+        </w:rPr>
+        <w:t>Wykres godiznowy symulacji krótkiej – cele wizualizacyjne</w:t>
+      </w:r>
+    </w:p>
+    <w:p>
+      <w:pPr>
+        <w:pStyle w:val="Nagwek3"/>
+        <w:rPr>
+          <w:sz w:val="28"/>
+          <w:szCs w:val="28"/>
+        </w:rPr>
+      </w:pPr>
+    </w:p>
+    <w:p>
+      <w:pPr>
+        <w:pStyle w:val="Nagwek3"/>
+        <w:rPr>
+          <w:sz w:val="28"/>
+          <w:szCs w:val="28"/>
+        </w:rPr>
+      </w:pPr>
+      <w:r>
+        <w:rPr>
+          <w:sz w:val="28"/>
+          <w:szCs w:val="28"/>
+        </w:rPr>
+        <w:t xml:space="preserve">Część </w:t>
+      </w:r>
+      <w:r>
+        <w:rPr>
+          <w:sz w:val="28"/>
+          <w:szCs w:val="28"/>
+        </w:rPr>
+        <w:t xml:space="preserve">wydajnościowa </w:t>
+      </w:r>
+    </w:p>
+    <w:p>
+      <w:pPr>
+        <w:rPr>
+          <w:sz w:val="24"/>
+          <w:szCs w:val="40"/>
+        </w:rPr>
+      </w:pPr>
+    </w:p>
+    <w:p>
+      <w:pPr>
+        <w:rPr>
+          <w:sz w:val="24"/>
+          <w:szCs w:val="40"/>
+        </w:rPr>
+      </w:pPr>
+      <w:r>
+        <w:rPr>
+          <w:sz w:val="24"/>
+          <w:szCs w:val="40"/>
+        </w:rPr>
+        <w:t xml:space="preserve">W tej części zebrane są dane związane z awarimi występującami przez zdarzenia losowe, wypełnienia kas, oraz wynikające z eksploitacji kas. Dodatkowo zbierane są dane na temat </w:t>
+      </w:r>
+      <w:r>
+        <w:rPr>
+          <w:sz w:val="24"/>
+          <w:szCs w:val="40"/>
+        </w:rPr>
+        <w:t>prz</w:t>
+      </w:r>
+      <w:r>
+        <w:rPr>
+          <w:sz w:val="24"/>
+          <w:szCs w:val="40"/>
+        </w:rPr>
+        <w:t>e</w:t>
+      </w:r>
+      <w:r>
+        <w:rPr>
+          <w:sz w:val="24"/>
+          <w:szCs w:val="40"/>
+        </w:rPr>
+        <w:t>pełnie</w:t>
+      </w:r>
+      <w:r>
+        <w:rPr>
+          <w:sz w:val="24"/>
+          <w:szCs w:val="40"/>
+        </w:rPr>
+        <w:t>ń występujących, gdy wszystkie kasy kasy mają pełną kolejkę, lub niektóre kasy są niesprawne z powodu awarii. Notowana jest także ilość klientów, która nie jest obsłuzona do końca dnia</w:t>
+      </w:r>
+    </w:p>
+    <w:p>
+      <w:pPr>
+        <w:rPr>
+          <w:sz w:val="24"/>
+          <w:szCs w:val="40"/>
+        </w:rPr>
+      </w:pPr>
+    </w:p>
+    <w:p>
+      <w:pPr>
+        <w:rPr>
+          <w:sz w:val="24"/>
+          <w:szCs w:val="40"/>
+        </w:rPr>
+      </w:pPr>
+    </w:p>
+    <w:p>
+      <w:pPr>
+        <w:rPr>
+          <w:sz w:val="24"/>
+          <w:szCs w:val="40"/>
+        </w:rPr>
+      </w:pPr>
+    </w:p>
+    <w:p>
+      <w:pPr>
+        <w:rPr>
+          <w:sz w:val="24"/>
+          <w:szCs w:val="40"/>
+        </w:rPr>
+      </w:pPr>
+    </w:p>
+    <w:p>
+      <w:pPr>
+        <w:rPr>
+          <w:sz w:val="24"/>
+          <w:szCs w:val="40"/>
+        </w:rPr>
+      </w:pPr>
+    </w:p>
+    <w:p>
+      <w:pPr>
+        <w:rPr>
+          <w:sz w:val="24"/>
+          <w:szCs w:val="40"/>
+        </w:rPr>
+      </w:pPr>
+      <w:r>
+        <w:rPr>
+          <w:sz w:val="24"/>
+          <w:szCs w:val="40"/>
+        </w:rPr>
+        <w:t xml:space="preserve"> </w:t>
+      </w:r>
+      <w:r>
+        <w:rPr>
+          <w:sz w:val="24"/>
+          <w:szCs w:val="40"/>
+        </w:rPr>
+        <w:drawing>
+          <wp:inline distT="0" distB="0" distL="0" distR="0" wp14:anchorId="742C9FA1" wp14:editId="5D17D3E1">
+            <wp:extent cx="5591175" cy="4144760"/>
+            <wp:effectExtent l="0" t="0" r="0" b="8255"/>
+            <wp:docPr id="224362050" name="Obraz 1" descr="Obraz zawierający tekst, Czcionka, linia, Wykres&#10;&#10;Opis wygenerowany automatycznie"/>
+            <wp:cNvGraphicFramePr>
+              <a:graphicFrameLocks xmlns:a="http://schemas.openxmlformats.org/drawingml/2006/main" noChangeAspect="1"/>
+            </wp:cNvGraphicFramePr>
+            <a:graphic xmlns:a="http://schemas.openxmlformats.org/drawingml/2006/main">
+              <a:graphicData uri="http://schemas.openxmlformats.org/drawingml/2006/picture">
+                <pic:pic xmlns:pic="http://schemas.openxmlformats.org/drawingml/2006/picture">
+                  <pic:nvPicPr>
+                    <pic:cNvPr id="224362050" name="Obraz 1" descr="Obraz zawierający tekst, Czcionka, linia, Wykres&#10;&#10;Opis wygenerowany automatycznie"/>
+                    <pic:cNvPicPr/>
+                  </pic:nvPicPr>
+                  <pic:blipFill>
+                    <a:blip r:embed="rId14"/>
+                    <a:stretch>
+                      <a:fillRect/>
+                    </a:stretch>
+                  </pic:blipFill>
+                  <pic:spPr>
+                    <a:xfrm>
+                      <a:off x="0" y="0"/>
+                      <a:ext cx="5592980" cy="4146098"/>
+                    </a:xfrm>
+                    <a:prstGeom prst="rect">
+                      <a:avLst/>
+                    </a:prstGeom>
+                  </pic:spPr>
+                </pic:pic>
+              </a:graphicData>
+            </a:graphic>
+          </wp:inline>
+        </w:drawing>
+      </w:r>
+      <w:r>
+        <w:t xml:space="preserve"> </w:t>
+      </w:r>
+    </w:p>
+    <w:p>
+      <w:pPr>
+        <w:rPr>
+          <w:sz w:val="24"/>
+          <w:szCs w:val="40"/>
+        </w:rPr>
+      </w:pPr>
+      <w:r>
+        <w:rPr>
+          <w:sz w:val="24"/>
+          <w:szCs w:val="40"/>
+        </w:rPr>
+        <w:lastRenderedPageBreak/>
+        <w:drawing>
+          <wp:inline distT="0" distB="0" distL="0" distR="0" wp14:anchorId="4DA0DF8E" wp14:editId="155AE76F">
+            <wp:extent cx="5486400" cy="4169712"/>
+            <wp:effectExtent l="0" t="0" r="0" b="2540"/>
+            <wp:docPr id="730793527" name="Obraz 1" descr="Obraz zawierający tekst, linia, Czcionka, Wykres&#10;&#10;Opis wygenerowany automatycznie"/>
+            <wp:cNvGraphicFramePr>
+              <a:graphicFrameLocks xmlns:a="http://schemas.openxmlformats.org/drawingml/2006/main" noChangeAspect="1"/>
+            </wp:cNvGraphicFramePr>
+            <a:graphic xmlns:a="http://schemas.openxmlformats.org/drawingml/2006/main">
+              <a:graphicData uri="http://schemas.openxmlformats.org/drawingml/2006/picture">
+                <pic:pic xmlns:pic="http://schemas.openxmlformats.org/drawingml/2006/picture">
+                  <pic:nvPicPr>
+                    <pic:cNvPr id="730793527" name="Obraz 1" descr="Obraz zawierający tekst, linia, Czcionka, Wykres&#10;&#10;Opis wygenerowany automatycznie"/>
+                    <pic:cNvPicPr/>
+                  </pic:nvPicPr>
+                  <pic:blipFill>
+                    <a:blip r:embed="rId15"/>
+                    <a:stretch>
+                      <a:fillRect/>
+                    </a:stretch>
+                  </pic:blipFill>
+                  <pic:spPr>
+                    <a:xfrm>
+                      <a:off x="0" y="0"/>
+                      <a:ext cx="5487892" cy="4170846"/>
+                    </a:xfrm>
+                    <a:prstGeom prst="rect">
+                      <a:avLst/>
+                    </a:prstGeom>
+                  </pic:spPr>
+                </pic:pic>
+              </a:graphicData>
+            </a:graphic>
+          </wp:inline>
+        </w:drawing>
+      </w:r>
+    </w:p>
+    <w:p>
+      <w:pPr>
+        <w:rPr>
+          <w:sz w:val="24"/>
+          <w:szCs w:val="40"/>
+        </w:rPr>
+      </w:pPr>
+      <w:r>
+        <w:rPr>
+          <w:sz w:val="24"/>
+          <w:szCs w:val="40"/>
+        </w:rPr>
+        <w:drawing>
+          <wp:inline distT="0" distB="0" distL="0" distR="0" wp14:anchorId="662CE66C" wp14:editId="69CAB0F8">
+            <wp:extent cx="5545617" cy="4114800"/>
+            <wp:effectExtent l="0" t="0" r="0" b="0"/>
+            <wp:docPr id="201018167" name="Obraz 1" descr="Obraz zawierający tekst, diagram, linia, Wykres&#10;&#10;Opis wygenerowany automatycznie"/>
+            <wp:cNvGraphicFramePr>
+              <a:graphicFrameLocks xmlns:a="http://schemas.openxmlformats.org/drawingml/2006/main" noChangeAspect="1"/>
+            </wp:cNvGraphicFramePr>
+            <a:graphic xmlns:a="http://schemas.openxmlformats.org/drawingml/2006/main">
+              <a:graphicData uri="http://schemas.openxmlformats.org/drawingml/2006/picture">
+                <pic:pic xmlns:pic="http://schemas.openxmlformats.org/drawingml/2006/picture">
+                  <pic:nvPicPr>
+                    <pic:cNvPr id="201018167" name="Obraz 1" descr="Obraz zawierający tekst, diagram, linia, Wykres&#10;&#10;Opis wygenerowany automatycznie"/>
+                    <pic:cNvPicPr/>
+                  </pic:nvPicPr>
+                  <pic:blipFill>
+                    <a:blip r:embed="rId16"/>
+                    <a:stretch>
+                      <a:fillRect/>
+                    </a:stretch>
+                  </pic:blipFill>
+                  <pic:spPr>
+                    <a:xfrm>
+                      <a:off x="0" y="0"/>
+                      <a:ext cx="5550689" cy="4118563"/>
+                    </a:xfrm>
+                    <a:prstGeom prst="rect">
+                      <a:avLst/>
+                    </a:prstGeom>
+                  </pic:spPr>
+                </pic:pic>
+              </a:graphicData>
+            </a:graphic>
+          </wp:inline>
+        </w:drawing>
+      </w:r>
+    </w:p>
+    <w:p/>
+    <w:p>
+      <w:pPr>
+        <w:pStyle w:val="Nagwek3"/>
+        <w:rPr>
+          <w:sz w:val="28"/>
+          <w:szCs w:val="28"/>
+        </w:rPr>
+      </w:pPr>
+      <w:r>
+        <w:rPr>
+          <w:sz w:val="28"/>
+          <w:szCs w:val="28"/>
+        </w:rPr>
+        <w:lastRenderedPageBreak/>
+        <w:t>Analiza zebranych danych</w:t>
+      </w:r>
+    </w:p>
+    <w:p/>
+    <w:p>
+      <w:pPr>
+        <w:rPr>
+          <w:sz w:val="24"/>
+          <w:szCs w:val="40"/>
+        </w:rPr>
+      </w:pPr>
+      <w:r>
+        <w:rPr>
+          <w:sz w:val="24"/>
+          <w:szCs w:val="40"/>
+        </w:rPr>
+        <w:t xml:space="preserve">Z uzyskanych wyników widzimy, że liczba kientów waha się w przedziale od 1800 do 1950, daje to śrenio 150-160 klientów na godzinę. Wykres godzinowy popiera to założenie, można z niego odczytać ok. 100 klientów w godzinę „normalną”, widać także skok do ok, 300 klientów w godzinach </w:t>
+      </w:r>
+      <w:r>
+        <w:rPr>
+          <w:sz w:val="24"/>
+          <w:szCs w:val="40"/>
+        </w:rPr>
+        <w:t xml:space="preserve">szczytu, które mają miejsce przez 4 z 12 godzin otwarcia sklepu. Ilość awarii uśrednia się w okolicy 100 dziennie. Wynika z tego 12 awarii na kasę w przeciągu 12 godzin. Daje to więc średnio jeden problem na jedną kasę co godzine. Jednak, jako że założona definicja awarii jest bardzo obszerna i zawiera oprócz awarii sprzętu, zdarzenia losowe oraz z winy klienta, nie jest to liczba nierealistyczna i wskazuje dobrze dobrane parametry w kodzie. </w:t>
+      </w:r>
+    </w:p>
+    <w:p>
+      <w:pPr>
+        <w:rPr>
+          <w:sz w:val="24"/>
+          <w:szCs w:val="40"/>
+        </w:rPr>
+      </w:pPr>
+    </w:p>
+    <w:p>
+      <w:pPr>
+        <w:rPr>
+          <w:sz w:val="24"/>
+          <w:szCs w:val="40"/>
+        </w:rPr>
+      </w:pPr>
+      <w:r>
+        <w:rPr>
+          <w:sz w:val="24"/>
+          <w:szCs w:val="40"/>
+        </w:rPr>
+        <w:t>Liczba przepełnień była niska z wyjątkiem dnia 8, w którym wyniosła ona 20. Liczba awarii tego dnia nie była elementem odstającym statystycznie. Powodem tej sytacji mogło więc być nałożenie się na siebie kilku awarii w jednym momencie oraz klientów z wysokim czasem obsługi.</w:t>
+      </w:r>
+    </w:p>
+    <w:p>
+      <w:pPr>
+        <w:rPr>
+          <w:sz w:val="24"/>
+          <w:szCs w:val="40"/>
+        </w:rPr>
+      </w:pPr>
+    </w:p>
+    <w:p>
+      <w:r>
+        <w:rPr>
+          <w:sz w:val="24"/>
+          <w:szCs w:val="40"/>
+        </w:rPr>
+        <w:t xml:space="preserve">Liczba klientów nieobsłużonych nie była zależna </w:t>
+      </w:r>
+      <w:r>
+        <w:rPr>
+          <w:sz w:val="24"/>
+          <w:szCs w:val="40"/>
+        </w:rPr>
+        <w:t>od ilości awarii. Zależała ona bardziej od losowej liczby klientów pojawiającej się w sklepie tuż przed ostatnimi 30 minutami otwrarcia sklepu, podczas których nie przychodzili już nowi klienci. W celu uzyskania innego wyniku należałoby zmienić długość czasu zamknięcia w kodzie.</w:t>
+      </w:r>
     </w:p>
     <w:p>
       <w:pPr>
@@ -6374,7 +7250,7 @@
           <w:szCs w:val="32"/>
         </w:rPr>
       </w:pPr>
-      <w:bookmarkStart w:id="25" w:name="_Toc168865359"/>
+      <w:bookmarkStart w:id="24" w:name="_Toc168865359"/>
       <w:r>
         <w:rPr>
           <w:sz w:val="32"/>
@@ -6382,7 +7258,7 @@
         </w:rPr>
         <w:t>Wnioski</w:t>
       </w:r>
-      <w:bookmarkEnd w:id="25"/>
+      <w:bookmarkEnd w:id="24"/>
     </w:p>
     <w:p>
       <w:pPr>
@@ -6392,7 +7268,7 @@
           <w:szCs w:val="28"/>
         </w:rPr>
       </w:pPr>
-      <w:bookmarkStart w:id="26" w:name="_Toc168865360"/>
+      <w:bookmarkStart w:id="25" w:name="_Toc168865360"/>
       <w:r>
         <w:rPr>
           <w:sz w:val="28"/>
@@ -6400,7 +7276,7 @@
         </w:rPr>
         <w:t>Efektywność i Realizm Symulacji</w:t>
       </w:r>
-      <w:bookmarkEnd w:id="26"/>
+      <w:bookmarkEnd w:id="25"/>
     </w:p>
     <w:p>
       <w:pPr>
@@ -6418,7 +7294,7 @@
           <w:szCs w:val="28"/>
         </w:rPr>
       </w:pPr>
-      <w:bookmarkStart w:id="27" w:name="_Toc168865361"/>
+      <w:bookmarkStart w:id="26" w:name="_Toc168865361"/>
       <w:r>
         <w:rPr>
           <w:sz w:val="28"/>
@@ -6426,7 +7302,7 @@
         </w:rPr>
         <w:t>Złożoność Zarządzania Kolejkami i Obsługą Klientów</w:t>
       </w:r>
-      <w:bookmarkEnd w:id="27"/>
+      <w:bookmarkEnd w:id="26"/>
     </w:p>
     <w:p>
       <w:pPr>
@@ -6444,7 +7320,7 @@
           <w:szCs w:val="28"/>
         </w:rPr>
       </w:pPr>
-      <w:bookmarkStart w:id="28" w:name="_Toc168865362"/>
+      <w:bookmarkStart w:id="27" w:name="_Toc168865362"/>
       <w:r>
         <w:rPr>
           <w:sz w:val="28"/>
@@ -6452,7 +7328,7 @@
         </w:rPr>
         <w:t>Znaczenie Testowania i Debugowania</w:t>
       </w:r>
-      <w:bookmarkEnd w:id="28"/>
+      <w:bookmarkEnd w:id="27"/>
     </w:p>
     <w:p>
       <w:pPr>
@@ -6476,15 +7352,16 @@
           <w:szCs w:val="28"/>
         </w:rPr>
       </w:pPr>
-      <w:bookmarkStart w:id="29" w:name="_Toc168865363"/>
+      <w:bookmarkStart w:id="28" w:name="_Toc168865363"/>
       <w:r>
         <w:rPr>
           <w:sz w:val="28"/>
           <w:szCs w:val="28"/>
         </w:rPr>
+        <w:lastRenderedPageBreak/>
         <w:t>Wykorzystanie Interfejsu Graficznego</w:t>
       </w:r>
-      <w:bookmarkEnd w:id="29"/>
+      <w:bookmarkEnd w:id="28"/>
     </w:p>
     <w:p>
       <w:pPr>
@@ -6502,16 +7379,15 @@
           <w:szCs w:val="28"/>
         </w:rPr>
       </w:pPr>
-      <w:bookmarkStart w:id="30" w:name="_Toc168865364"/>
+      <w:bookmarkStart w:id="29" w:name="_Toc168865364"/>
       <w:r>
         <w:rPr>
           <w:sz w:val="28"/>
           <w:szCs w:val="28"/>
         </w:rPr>
-        <w:lastRenderedPageBreak/>
         <w:t>Ulepszenia i Przyszły Rozwój</w:t>
       </w:r>
-      <w:bookmarkEnd w:id="30"/>
+      <w:bookmarkEnd w:id="29"/>
     </w:p>
     <w:p>
       <w:pPr>
@@ -6529,23 +7405,20 @@
         </w:numPr>
         <w:spacing w:before="100" w:beforeAutospacing="1" w:after="100" w:afterAutospacing="1" w:line="240" w:lineRule="auto"/>
         <w:rPr>
-          <w:sz w:val="20"/>
-          <w:szCs w:val="20"/>
+          <w:sz w:val="24"/>
         </w:rPr>
       </w:pPr>
       <w:r>
         <w:rPr>
           <w:rStyle w:val="Pogrubienie"/>
           <w:rFonts w:eastAsiaTheme="majorEastAsia"/>
-          <w:sz w:val="20"/>
-          <w:szCs w:val="20"/>
+          <w:sz w:val="24"/>
         </w:rPr>
         <w:t>Zaawansowane scenariusze:</w:t>
       </w:r>
       <w:r>
         <w:rPr>
-          <w:sz w:val="20"/>
-          <w:szCs w:val="20"/>
+          <w:sz w:val="24"/>
         </w:rPr>
         <w:t xml:space="preserve"> Wprowadzenie bardziej zaawansowanych scenariuszy, takich jak różne promocje, zmieniające się godziny pracy czy specjalne wydarzenia wpływające na liczebność klientów.</w:t>
       </w:r>
@@ -6558,23 +7431,20 @@
         </w:numPr>
         <w:spacing w:before="100" w:beforeAutospacing="1" w:after="100" w:afterAutospacing="1" w:line="240" w:lineRule="auto"/>
         <w:rPr>
-          <w:sz w:val="20"/>
-          <w:szCs w:val="20"/>
+          <w:sz w:val="24"/>
         </w:rPr>
       </w:pPr>
       <w:r>
         <w:rPr>
           <w:rStyle w:val="Pogrubienie"/>
           <w:rFonts w:eastAsiaTheme="majorEastAsia"/>
-          <w:sz w:val="20"/>
-          <w:szCs w:val="20"/>
+          <w:sz w:val="24"/>
         </w:rPr>
         <w:t>Lepsze zarządzanie danymi:</w:t>
       </w:r>
       <w:r>
         <w:rPr>
-          <w:sz w:val="20"/>
-          <w:szCs w:val="20"/>
+          <w:sz w:val="24"/>
         </w:rPr>
         <w:t xml:space="preserve"> Ulepszenie zarządzania danymi, np. poprzez zapis wyników symulacji do plików i ich późniejszą analizę.</w:t>
       </w:r>
@@ -6587,23 +7457,20 @@
         </w:numPr>
         <w:spacing w:before="100" w:beforeAutospacing="1" w:after="100" w:afterAutospacing="1" w:line="240" w:lineRule="auto"/>
         <w:rPr>
-          <w:sz w:val="20"/>
-          <w:szCs w:val="20"/>
+          <w:sz w:val="24"/>
         </w:rPr>
       </w:pPr>
       <w:r>
         <w:rPr>
           <w:rStyle w:val="Pogrubienie"/>
           <w:rFonts w:eastAsiaTheme="majorEastAsia"/>
-          <w:sz w:val="20"/>
-          <w:szCs w:val="20"/>
+          <w:sz w:val="24"/>
         </w:rPr>
         <w:t>Optymalizacja wydajności:</w:t>
       </w:r>
       <w:r>
         <w:rPr>
-          <w:sz w:val="20"/>
-          <w:szCs w:val="20"/>
+          <w:sz w:val="24"/>
         </w:rPr>
         <w:t xml:space="preserve"> Przeprowadzenie analizy wydajnościowej i optymalizacja kodu, aby symulacja mogła obsłużyć większe liczby kas i klientów bez spadku wydajności.</w:t>
       </w:r>
@@ -6616,23 +7483,20 @@
         </w:numPr>
         <w:spacing w:before="100" w:beforeAutospacing="1" w:after="100" w:afterAutospacing="1" w:line="240" w:lineRule="auto"/>
         <w:rPr>
-          <w:sz w:val="20"/>
-          <w:szCs w:val="20"/>
+          <w:sz w:val="24"/>
         </w:rPr>
       </w:pPr>
       <w:r>
         <w:rPr>
           <w:rStyle w:val="Pogrubienie"/>
           <w:rFonts w:eastAsiaTheme="majorEastAsia"/>
-          <w:sz w:val="20"/>
-          <w:szCs w:val="20"/>
+          <w:sz w:val="24"/>
         </w:rPr>
         <w:t>Rozszerzenie testów:</w:t>
       </w:r>
       <w:r>
         <w:rPr>
-          <w:sz w:val="20"/>
-          <w:szCs w:val="20"/>
+          <w:sz w:val="24"/>
         </w:rPr>
         <w:t xml:space="preserve"> Implementacja pełnego zestawu testów jednostkowych oraz testów integracyjnych, aby zapewnić jeszcze większą pewność co do poprawności działania systemu.</w:t>
       </w:r>
@@ -6645,7 +7509,7 @@
           <w:szCs w:val="32"/>
         </w:rPr>
       </w:pPr>
-      <w:bookmarkStart w:id="31" w:name="_Toc168865365"/>
+      <w:bookmarkStart w:id="30" w:name="_Toc168865365"/>
       <w:r>
         <w:rPr>
           <w:sz w:val="32"/>
@@ -6653,7 +7517,7 @@
         </w:rPr>
         <w:t>Podsumowanie</w:t>
       </w:r>
-      <w:bookmarkEnd w:id="31"/>
+      <w:bookmarkEnd w:id="30"/>
     </w:p>
     <w:p>
       <w:pPr>

</xml_diff>